<commit_message>
feat: Modernizar interface com gradientes, ícones e animações
- Adicionar Google Fonts (Inter) e Font Awesome
- Implementar gradientes modernos no background e componentes
- Adicionar ícones contextuais em todas as seções
- Implementar animações fadeInUp e hover effects
- Adicionar glass effects e modern cards
- Melhorar tipografia e espaçamentos
- Implementar scroll personalizado
- Manter estrutura original mas com visual moderno
</commit_message>
<xml_diff>
--- a/Fluxo de Pagamento – Prestadores de Serviço PJ.docx
+++ b/Fluxo de Pagamento – Prestadores de Serviço PJ.docx
@@ -13,6 +13,180 @@
         <w:rPr>
           <w:b/>
           <w:bCs/>
+          <w:noProof/>
+        </w:rPr>
+        <w:drawing>
+          <wp:anchor distT="0" distB="0" distL="114300" distR="114300" simplePos="0" relativeHeight="251660288" behindDoc="0" locked="0" layoutInCell="1" allowOverlap="1" wp14:anchorId="02AA9DB8" wp14:editId="04EA5DB1">
+            <wp:simplePos x="0" y="0"/>
+            <wp:positionH relativeFrom="margin">
+              <wp:align>center</wp:align>
+            </wp:positionH>
+            <wp:positionV relativeFrom="paragraph">
+              <wp:posOffset>-381000</wp:posOffset>
+            </wp:positionV>
+            <wp:extent cx="2282400" cy="540000"/>
+            <wp:effectExtent l="0" t="0" r="3810" b="0"/>
+            <wp:wrapNone/>
+            <wp:docPr id="986855462" name="Imagem 1"/>
+            <wp:cNvGraphicFramePr>
+              <a:graphicFrameLocks xmlns:a="http://schemas.openxmlformats.org/drawingml/2006/main" noChangeAspect="1"/>
+            </wp:cNvGraphicFramePr>
+            <a:graphic xmlns:a="http://schemas.openxmlformats.org/drawingml/2006/main">
+              <a:graphicData uri="http://schemas.openxmlformats.org/drawingml/2006/picture">
+                <pic:pic xmlns:pic="http://schemas.openxmlformats.org/drawingml/2006/picture">
+                  <pic:nvPicPr>
+                    <pic:cNvPr id="0" name="Picture 5"/>
+                    <pic:cNvPicPr>
+                      <a:picLocks noChangeAspect="1" noChangeArrowheads="1"/>
+                    </pic:cNvPicPr>
+                  </pic:nvPicPr>
+                  <pic:blipFill>
+                    <a:blip r:embed="rId5" cstate="print">
+                      <a:extLst>
+                        <a:ext uri="{28A0092B-C50C-407E-A947-70E740481C1C}">
+                          <a14:useLocalDpi xmlns:a14="http://schemas.microsoft.com/office/drawing/2010/main" val="0"/>
+                        </a:ext>
+                      </a:extLst>
+                    </a:blip>
+                    <a:srcRect/>
+                    <a:stretch>
+                      <a:fillRect/>
+                    </a:stretch>
+                  </pic:blipFill>
+                  <pic:spPr bwMode="auto">
+                    <a:xfrm>
+                      <a:off x="0" y="0"/>
+                      <a:ext cx="2282400" cy="540000"/>
+                    </a:xfrm>
+                    <a:prstGeom prst="rect">
+                      <a:avLst/>
+                    </a:prstGeom>
+                    <a:noFill/>
+                    <a:ln>
+                      <a:noFill/>
+                    </a:ln>
+                  </pic:spPr>
+                </pic:pic>
+              </a:graphicData>
+            </a:graphic>
+            <wp14:sizeRelH relativeFrom="margin">
+              <wp14:pctWidth>0</wp14:pctWidth>
+            </wp14:sizeRelH>
+            <wp14:sizeRelV relativeFrom="margin">
+              <wp14:pctHeight>0</wp14:pctHeight>
+            </wp14:sizeRelV>
+          </wp:anchor>
+        </w:drawing>
+      </w:r>
+      <w:r>
+        <w:rPr>
+          <w:b/>
+          <w:bCs/>
+          <w:noProof/>
+        </w:rPr>
+        <mc:AlternateContent>
+          <mc:Choice Requires="wps">
+            <w:drawing>
+              <wp:anchor distT="0" distB="0" distL="114300" distR="114300" simplePos="0" relativeHeight="251659264" behindDoc="1" locked="0" layoutInCell="1" allowOverlap="1" wp14:anchorId="17B84189" wp14:editId="75154F51">
+                <wp:simplePos x="0" y="0"/>
+                <wp:positionH relativeFrom="margin">
+                  <wp:align>center</wp:align>
+                </wp:positionH>
+                <wp:positionV relativeFrom="paragraph">
+                  <wp:posOffset>-894715</wp:posOffset>
+                </wp:positionV>
+                <wp:extent cx="7595870" cy="1557020"/>
+                <wp:effectExtent l="0" t="0" r="24130" b="24130"/>
+                <wp:wrapNone/>
+                <wp:docPr id="1108531906" name="Retângulo 2"/>
+                <wp:cNvGraphicFramePr/>
+                <a:graphic xmlns:a="http://schemas.openxmlformats.org/drawingml/2006/main">
+                  <a:graphicData uri="http://schemas.microsoft.com/office/word/2010/wordprocessingShape">
+                    <wps:wsp>
+                      <wps:cNvSpPr/>
+                      <wps:spPr>
+                        <a:xfrm>
+                          <a:off x="0" y="0"/>
+                          <a:ext cx="7595870" cy="1557020"/>
+                        </a:xfrm>
+                        <a:prstGeom prst="rect">
+                          <a:avLst/>
+                        </a:prstGeom>
+                        <a:solidFill>
+                          <a:srgbClr val="212121"/>
+                        </a:solidFill>
+                      </wps:spPr>
+                      <wps:style>
+                        <a:lnRef idx="2">
+                          <a:schemeClr val="accent1">
+                            <a:shade val="15000"/>
+                          </a:schemeClr>
+                        </a:lnRef>
+                        <a:fillRef idx="1">
+                          <a:schemeClr val="accent1"/>
+                        </a:fillRef>
+                        <a:effectRef idx="0">
+                          <a:schemeClr val="accent1"/>
+                        </a:effectRef>
+                        <a:fontRef idx="minor">
+                          <a:schemeClr val="lt1"/>
+                        </a:fontRef>
+                      </wps:style>
+                      <wps:bodyPr rot="0" spcFirstLastPara="0" vertOverflow="overflow" horzOverflow="overflow" vert="horz" wrap="square" lIns="91440" tIns="45720" rIns="91440" bIns="45720" numCol="1" spcCol="0" rtlCol="0" fromWordArt="0" anchor="ctr" anchorCtr="0" forceAA="0" compatLnSpc="1">
+                        <a:prstTxWarp prst="textNoShape">
+                          <a:avLst/>
+                        </a:prstTxWarp>
+                        <a:noAutofit/>
+                      </wps:bodyPr>
+                    </wps:wsp>
+                  </a:graphicData>
+                </a:graphic>
+                <wp14:sizeRelH relativeFrom="margin">
+                  <wp14:pctWidth>0</wp14:pctWidth>
+                </wp14:sizeRelH>
+                <wp14:sizeRelV relativeFrom="margin">
+                  <wp14:pctHeight>0</wp14:pctHeight>
+                </wp14:sizeRelV>
+              </wp:anchor>
+            </w:drawing>
+          </mc:Choice>
+          <mc:Fallback>
+            <w:pict>
+              <v:rect w14:anchorId="257720A5" id="Retângulo 2" o:spid="_x0000_s1026" style="position:absolute;margin-left:0;margin-top:-70.45pt;width:598.1pt;height:122.6pt;z-index:-251657216;visibility:visible;mso-wrap-style:square;mso-width-percent:0;mso-height-percent:0;mso-wrap-distance-left:9pt;mso-wrap-distance-top:0;mso-wrap-distance-right:9pt;mso-wrap-distance-bottom:0;mso-position-horizontal:center;mso-position-horizontal-relative:margin;mso-position-vertical:absolute;mso-position-vertical-relative:text;mso-width-percent:0;mso-height-percent:0;mso-width-relative:margin;mso-height-relative:margin;v-text-anchor:middle" o:gfxdata="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" fillcolor="#212121" strokecolor="#030e13 [484]" strokeweight="1pt">
+                <w10:wrap anchorx="margin"/>
+              </v:rect>
+            </w:pict>
+          </mc:Fallback>
+        </mc:AlternateContent>
+      </w:r>
+    </w:p>
+    <w:p>
+      <w:pPr>
+        <w:rPr>
+          <w:b/>
+          <w:bCs/>
+        </w:rPr>
+      </w:pPr>
+    </w:p>
+    <w:p>
+      <w:pPr>
+        <w:rPr>
+          <w:b/>
+          <w:bCs/>
+        </w:rPr>
+      </w:pPr>
+    </w:p>
+    <w:p>
+      <w:pPr>
+        <w:rPr>
+          <w:b/>
+          <w:bCs/>
+        </w:rPr>
+      </w:pPr>
+      <w:r>
+        <w:rPr>
+          <w:b/>
+          <w:bCs/>
         </w:rPr>
         <w:t>Fluxo de Pagamento – Prestadores de Serviço PJ</w:t>
       </w:r>
@@ -108,7 +282,7 @@
     <w:p>
       <w:r>
         <w:pict w14:anchorId="636DE5FF">
-          <v:rect id="_x0000_i1049" style="width:0;height:1.5pt" o:hralign="center" o:hrstd="t" o:hr="t" fillcolor="#a0a0a0" stroked="f"/>
+          <v:rect id="_x0000_i1025" style="width:0;height:1.5pt" o:hralign="center" o:hrstd="t" o:hr="t" fillcolor="#a0a0a0" stroked="f"/>
         </w:pict>
       </w:r>
     </w:p>
@@ -255,7 +429,7 @@
     <w:p>
       <w:r>
         <w:pict w14:anchorId="0A1D56AF">
-          <v:rect id="_x0000_i1050" style="width:0;height:1.5pt" o:hralign="center" o:hrstd="t" o:hr="t" fillcolor="#a0a0a0" stroked="f"/>
+          <v:rect id="_x0000_i1026" style="width:0;height:1.5pt" o:hralign="center" o:hrstd="t" o:hr="t" fillcolor="#a0a0a0" stroked="f"/>
         </w:pict>
       </w:r>
     </w:p>
@@ -397,7 +571,7 @@
     <w:p>
       <w:r>
         <w:pict w14:anchorId="22933265">
-          <v:rect id="_x0000_i1051" style="width:0;height:1.5pt" o:hralign="center" o:hrstd="t" o:hr="t" fillcolor="#a0a0a0" stroked="f"/>
+          <v:rect id="_x0000_i1027" style="width:0;height:1.5pt" o:hralign="center" o:hrstd="t" o:hr="t" fillcolor="#a0a0a0" stroked="f"/>
         </w:pict>
       </w:r>
     </w:p>
@@ -408,11 +582,28 @@
           <w:bCs/>
         </w:rPr>
       </w:pPr>
-      <w:r>
-        <w:rPr>
-          <w:b/>
-          <w:bCs/>
-        </w:rPr>
+    </w:p>
+    <w:p>
+      <w:pPr>
+        <w:rPr>
+          <w:b/>
+          <w:bCs/>
+        </w:rPr>
+      </w:pPr>
+    </w:p>
+    <w:p>
+      <w:pPr>
+        <w:rPr>
+          <w:b/>
+          <w:bCs/>
+        </w:rPr>
+      </w:pPr>
+      <w:r>
+        <w:rPr>
+          <w:b/>
+          <w:bCs/>
+        </w:rPr>
+        <w:lastRenderedPageBreak/>
         <w:t>3. Metodologia de Cálculo da Nota Fiscal</w:t>
       </w:r>
     </w:p>
@@ -453,7 +644,6 @@
           <w:b/>
           <w:bCs/>
         </w:rPr>
-        <w:lastRenderedPageBreak/>
         <w:t>Fórmula:</w:t>
       </w:r>
     </w:p>
@@ -468,6 +658,7 @@
         <w:rPr>
           <w:b/>
           <w:bCs/>
+          <w:noProof/>
         </w:rPr>
         <w:drawing>
           <wp:inline distT="0" distB="0" distL="0" distR="0" wp14:anchorId="60D3B411" wp14:editId="1F58F252">
@@ -485,7 +676,7 @@
                     <pic:cNvPicPr/>
                   </pic:nvPicPr>
                   <pic:blipFill>
-                    <a:blip r:embed="rId5"/>
+                    <a:blip r:embed="rId6"/>
                     <a:stretch>
                       <a:fillRect/>
                     </a:stretch>
@@ -593,7 +784,7 @@
     <w:p>
       <w:r>
         <w:pict w14:anchorId="040116B9">
-          <v:rect id="_x0000_i1052" style="width:0;height:1.5pt" o:hralign="center" o:hrstd="t" o:hr="t" fillcolor="#a0a0a0" stroked="f"/>
+          <v:rect id="_x0000_i1028" style="width:0;height:1.5pt" o:hralign="center" o:hrstd="t" o:hr="t" fillcolor="#a0a0a0" stroked="f"/>
         </w:pict>
       </w:r>
     </w:p>
@@ -747,12 +938,13 @@
         </w:numPr>
       </w:pPr>
       <w:r>
+        <w:lastRenderedPageBreak/>
         <w:t xml:space="preserve">Abre uma tarefa no Bitrix24 pelo link </w:t>
       </w:r>
       <w:r>
         <w:t>(</w:t>
       </w:r>
-      <w:hyperlink r:id="rId6" w:history="1">
+      <w:hyperlink r:id="rId7" w:history="1">
         <w:r>
           <w:rPr>
             <w:rStyle w:val="Hyperlink"/>
@@ -782,20 +974,11 @@
           <w:bCs/>
         </w:rPr>
       </w:pPr>
-    </w:p>
-    <w:p>
-      <w:pPr>
-        <w:rPr>
-          <w:b/>
-          <w:bCs/>
-        </w:rPr>
-      </w:pPr>
-      <w:r>
-        <w:rPr>
-          <w:b/>
-          <w:bCs/>
-        </w:rPr>
-        <w:lastRenderedPageBreak/>
+      <w:r>
+        <w:rPr>
+          <w:b/>
+          <w:bCs/>
+        </w:rPr>
         <w:t>Financeiro</w:t>
       </w:r>
     </w:p>
@@ -807,15 +990,7 @@
         </w:numPr>
       </w:pPr>
       <w:r>
-        <w:t xml:space="preserve">Recebe todas as </w:t>
-      </w:r>
-      <w:proofErr w:type="spellStart"/>
-      <w:r>
-        <w:t>NFs</w:t>
-      </w:r>
-      <w:proofErr w:type="spellEnd"/>
-      <w:r>
-        <w:t xml:space="preserve"> e confere com a planilha do RH/DP.</w:t>
+        <w:t>Recebe todas as NFs e confere com a planilha do RH/DP.</w:t>
       </w:r>
     </w:p>
     <w:p>
@@ -838,7 +1013,6 @@
       <w:r>
         <w:t xml:space="preserve"> → lança no </w:t>
       </w:r>
-      <w:proofErr w:type="spellStart"/>
       <w:r>
         <w:rPr>
           <w:b/>
@@ -846,7 +1020,6 @@
         </w:rPr>
         <w:t>Omie</w:t>
       </w:r>
-      <w:proofErr w:type="spellEnd"/>
       <w:r>
         <w:t xml:space="preserve"> e agenda o pagamento no banco.</w:t>
       </w:r>
@@ -935,10 +1108,6 @@
         <w:t xml:space="preserve"> realiza a aprovação final no banco.</w:t>
       </w:r>
     </w:p>
-    <w:p/>
-    <w:p/>
-    <w:p/>
-    <w:p/>
     <w:p/>
     <w:p/>
     <w:p/>
@@ -995,7 +1164,7 @@
                     </pic:cNvPicPr>
                   </pic:nvPicPr>
                   <pic:blipFill>
-                    <a:blip r:embed="rId7" cstate="print">
+                    <a:blip r:embed="rId8" cstate="print">
                       <a:extLst>
                         <a:ext uri="{28A0092B-C50C-407E-A947-70E740481C1C}">
                           <a14:useLocalDpi xmlns:a14="http://schemas.microsoft.com/office/drawing/2010/main" val="0"/>
@@ -2757,6 +2926,7 @@
   <w:style w:type="character" w:default="1" w:styleId="Fontepargpadro">
     <w:name w:val="Default Paragraph Font"/>
     <w:uiPriority w:val="1"/>
+    <w:semiHidden/>
     <w:unhideWhenUsed/>
   </w:style>
   <w:style w:type="table" w:default="1" w:styleId="Tabelanormal">

</xml_diff>